<commit_message>
Update link to zenodo
</commit_message>
<xml_diff>
--- a/Documentation SBTN State of Nature Layers for Water v2.docx
+++ b/Documentation SBTN State of Nature Layers for Water v2.docx
@@ -1,6 +1,6 @@
 
 <file path=word/document.xml><?xml version="1.0" encoding="utf-8"?>
-<w:document xmlns:wpc="http://schemas.microsoft.com/office/word/2010/wordprocessingCanvas" xmlns:cx="http://schemas.microsoft.com/office/drawing/2014/chartex" xmlns:cx1="http://schemas.microsoft.com/office/drawing/2015/9/8/chartex" xmlns:cx2="http://schemas.microsoft.com/office/drawing/2015/10/21/chartex" xmlns:cx3="http://schemas.microsoft.com/office/drawing/2016/5/9/chartex" xmlns:cx4="http://schemas.microsoft.com/office/drawing/2016/5/10/chartex" xmlns:cx5="http://schemas.microsoft.com/office/drawing/2016/5/11/chartex" xmlns:cx6="http://schemas.microsoft.com/office/drawing/2016/5/12/chartex" xmlns:cx7="http://schemas.microsoft.com/office/drawing/2016/5/13/chartex" xmlns:cx8="http://schemas.microsoft.com/office/drawing/2016/5/14/chartex" xmlns:mc="http://schemas.openxmlformats.org/markup-compatibility/2006" xmlns:aink="http://schemas.microsoft.com/office/drawing/2016/ink" xmlns:am3d="http://schemas.microsoft.com/office/drawing/2017/model3d" xmlns:o="urn:schemas-microsoft-com:office:office" xmlns:oel="http://schemas.microsoft.com/office/2019/extlst" xmlns:r="http://schemas.openxmlformats.org/officeDocument/2006/relationships" xmlns:m="http://schemas.openxmlformats.org/officeDocument/2006/math" xmlns:v="urn:schemas-microsoft-com:vml" xmlns:wp14="http://schemas.microsoft.com/office/word/2010/wordprocessingDrawing" xmlns:wp="http://schemas.openxmlformats.org/drawingml/2006/wordprocessingDrawing" xmlns:w10="urn:schemas-microsoft-com:office:word" xmlns:w="http://schemas.openxmlformats.org/wordprocessingml/2006/main" xmlns:w14="http://schemas.microsoft.com/office/word/2010/wordml" xmlns:w15="http://schemas.microsoft.com/office/word/2012/wordml" xmlns:w16cex="http://schemas.microsoft.com/office/word/2018/wordml/cex" xmlns:w16cid="http://schemas.microsoft.com/office/word/2016/wordml/cid" xmlns:w16="http://schemas.microsoft.com/office/word/2018/wordml" xmlns:w16sdtdh="http://schemas.microsoft.com/office/word/2020/wordml/sdtdatahash" xmlns:w16se="http://schemas.microsoft.com/office/word/2015/wordml/symex" xmlns:wpg="http://schemas.microsoft.com/office/word/2010/wordprocessingGroup" xmlns:wpi="http://schemas.microsoft.com/office/word/2010/wordprocessingInk" xmlns:wne="http://schemas.microsoft.com/office/word/2006/wordml" xmlns:wps="http://schemas.microsoft.com/office/word/2010/wordprocessingShape" mc:Ignorable="w14 w15 w16se w16cid w16 w16cex w16sdtdh wp14">
+<w:document xmlns:wpc="http://schemas.microsoft.com/office/word/2010/wordprocessingCanvas" xmlns:cx="http://schemas.microsoft.com/office/drawing/2014/chartex" xmlns:cx1="http://schemas.microsoft.com/office/drawing/2015/9/8/chartex" xmlns:cx2="http://schemas.microsoft.com/office/drawing/2015/10/21/chartex" xmlns:cx3="http://schemas.microsoft.com/office/drawing/2016/5/9/chartex" xmlns:cx4="http://schemas.microsoft.com/office/drawing/2016/5/10/chartex" xmlns:cx5="http://schemas.microsoft.com/office/drawing/2016/5/11/chartex" xmlns:cx6="http://schemas.microsoft.com/office/drawing/2016/5/12/chartex" xmlns:cx7="http://schemas.microsoft.com/office/drawing/2016/5/13/chartex" xmlns:cx8="http://schemas.microsoft.com/office/drawing/2016/5/14/chartex" xmlns:mc="http://schemas.openxmlformats.org/markup-compatibility/2006" xmlns:aink="http://schemas.microsoft.com/office/drawing/2016/ink" xmlns:am3d="http://schemas.microsoft.com/office/drawing/2017/model3d" xmlns:o="urn:schemas-microsoft-com:office:office" xmlns:oel="http://schemas.microsoft.com/office/2019/extlst" xmlns:r="http://schemas.openxmlformats.org/officeDocument/2006/relationships" xmlns:m="http://schemas.openxmlformats.org/officeDocument/2006/math" xmlns:v="urn:schemas-microsoft-com:vml" xmlns:wp14="http://schemas.microsoft.com/office/word/2010/wordprocessingDrawing" xmlns:wp="http://schemas.openxmlformats.org/drawingml/2006/wordprocessingDrawing" xmlns:w10="urn:schemas-microsoft-com:office:word" xmlns:w="http://schemas.openxmlformats.org/wordprocessingml/2006/main" xmlns:w14="http://schemas.microsoft.com/office/word/2010/wordml" xmlns:w15="http://schemas.microsoft.com/office/word/2012/wordml" xmlns:w16cex="http://schemas.microsoft.com/office/word/2018/wordml/cex" xmlns:w16cid="http://schemas.microsoft.com/office/word/2016/wordml/cid" xmlns:w16="http://schemas.microsoft.com/office/word/2018/wordml" xmlns:w16du="http://schemas.microsoft.com/office/word/2023/wordml/word16du" xmlns:w16sdtdh="http://schemas.microsoft.com/office/word/2020/wordml/sdtdatahash" xmlns:w16se="http://schemas.microsoft.com/office/word/2015/wordml/symex" xmlns:wpg="http://schemas.microsoft.com/office/word/2010/wordprocessingGroup" xmlns:wpi="http://schemas.microsoft.com/office/word/2010/wordprocessingInk" xmlns:wne="http://schemas.microsoft.com/office/word/2006/wordml" xmlns:wps="http://schemas.microsoft.com/office/word/2010/wordprocessingShape" mc:Ignorable="w14 w15 w16se w16cid w16 w16cex w16sdtdh w16du wp14">
   <w:body>
     <w:p>
       <w:pPr>
@@ -144,13 +144,23 @@
         </w:rPr>
         <w:t xml:space="preserve"> </w:t>
       </w:r>
+      <w:proofErr w:type="spellStart"/>
       <w:r>
         <w:rPr>
           <w:rFonts w:ascii="Open Sans" w:eastAsia="Open Sans" w:hAnsi="Open Sans" w:cs="Open Sans"/>
           <w:sz w:val="15"/>
           <w:szCs w:val="15"/>
         </w:rPr>
-        <w:t>Zenodo.</w:t>
+        <w:t>Zenodo</w:t>
+      </w:r>
+      <w:proofErr w:type="spellEnd"/>
+      <w:r>
+        <w:rPr>
+          <w:rFonts w:ascii="Open Sans" w:eastAsia="Open Sans" w:hAnsi="Open Sans" w:cs="Open Sans"/>
+          <w:sz w:val="15"/>
+          <w:szCs w:val="15"/>
+        </w:rPr>
+        <w:t>.</w:t>
       </w:r>
       <w:r>
         <w:rPr>
@@ -168,7 +178,7 @@
             <w:sz w:val="15"/>
             <w:szCs w:val="15"/>
           </w:rPr>
-          <w:t>https://doi.org/10.5281/zenodo.7797979</w:t>
+          <w:t>https://doi.org/10.5281/zenodo.12702261</w:t>
         </w:r>
       </w:hyperlink>
     </w:p>
@@ -330,6 +340,8 @@
           <w:szCs w:val="20"/>
         </w:rPr>
       </w:pPr>
+      <w:bookmarkStart w:id="0" w:name="OLE_LINK5"/>
+      <w:bookmarkStart w:id="1" w:name="OLE_LINK6"/>
       <w:r>
         <w:rPr>
           <w:rFonts w:ascii="Open Sans" w:eastAsia="Open Sans" w:hAnsi="Open Sans" w:cs="Open Sans"/>
@@ -352,7 +364,17 @@
           <w:sz w:val="20"/>
           <w:szCs w:val="20"/>
         </w:rPr>
-        <w:t xml:space="preserve">. Therefore, in SBTN Step 1: Assess and Step 2: Interpret &amp; Prioritize, companies are required to consult different global datasets for a robust and comprehensive State of Nature (SoN) assessment for water availability and water pollution. </w:t>
+        <w:t>. Therefore, in SBTN Step 1: Assess and Step 2: Interpret &amp; Prioritize, companies are required to consult different global datasets for a robust and comprehensive State of Nature (SoN) assessment for water availability and water pollution.</w:t>
+      </w:r>
+      <w:bookmarkEnd w:id="0"/>
+      <w:bookmarkEnd w:id="1"/>
+      <w:r>
+        <w:rPr>
+          <w:rFonts w:ascii="Open Sans" w:eastAsia="Open Sans" w:hAnsi="Open Sans" w:cs="Open Sans"/>
+          <w:sz w:val="20"/>
+          <w:szCs w:val="20"/>
+        </w:rPr>
+        <w:t xml:space="preserve"> </w:t>
       </w:r>
     </w:p>
     <w:p>
@@ -371,6 +393,8 @@
           <w:szCs w:val="20"/>
         </w:rPr>
       </w:pPr>
+      <w:bookmarkStart w:id="2" w:name="OLE_LINK13"/>
+      <w:bookmarkStart w:id="3" w:name="OLE_LINK14"/>
       <w:r>
         <w:rPr>
           <w:rFonts w:ascii="Open Sans" w:eastAsia="Open Sans" w:hAnsi="Open Sans" w:cs="Open Sans"/>
@@ -532,17 +556,33 @@
         </w:rPr>
         <w:t xml:space="preserve"> </w:t>
       </w:r>
-      <w:hyperlink r:id="rId15" w:history="1">
-        <w:r>
-          <w:rPr>
-            <w:rStyle w:val="Hyperlink"/>
-            <w:rFonts w:ascii="Open Sans" w:eastAsia="Open Sans" w:hAnsi="Open Sans" w:cs="Open Sans"/>
-            <w:sz w:val="20"/>
-            <w:szCs w:val="20"/>
-          </w:rPr>
-          <w:t>https://doi.org/10.5281/zenodo.7797979</w:t>
-        </w:r>
-      </w:hyperlink>
+      <w:r>
+        <w:fldChar w:fldCharType="begin"/>
+      </w:r>
+      <w:r>
+        <w:instrText>HYPERLINK "https://doi.org/10.5281/zenodo.12702261"</w:instrText>
+      </w:r>
+      <w:r>
+        <w:fldChar w:fldCharType="separate"/>
+      </w:r>
+      <w:r>
+        <w:rPr>
+          <w:rStyle w:val="Hyperlink"/>
+          <w:rFonts w:ascii="Open Sans" w:eastAsia="Open Sans" w:hAnsi="Open Sans" w:cs="Open Sans"/>
+          <w:sz w:val="20"/>
+          <w:szCs w:val="20"/>
+        </w:rPr>
+        <w:t>https://doi.org/10.5281/zenodo.12702261</w:t>
+      </w:r>
+      <w:r>
+        <w:rPr>
+          <w:rStyle w:val="Hyperlink"/>
+          <w:rFonts w:ascii="Open Sans" w:eastAsia="Open Sans" w:hAnsi="Open Sans" w:cs="Open Sans"/>
+          <w:sz w:val="20"/>
+          <w:szCs w:val="20"/>
+        </w:rPr>
+        <w:fldChar w:fldCharType="end"/>
+      </w:r>
       <w:r>
         <w:rPr>
           <w:rFonts w:ascii="Open Sans" w:eastAsia="Open Sans" w:hAnsi="Open Sans" w:cs="Open Sans"/>
@@ -552,6 +592,8 @@
         </w:rPr>
         <w:t xml:space="preserve"> .</w:t>
       </w:r>
+      <w:bookmarkEnd w:id="2"/>
+      <w:bookmarkEnd w:id="3"/>
       <w:r>
         <w:rPr>
           <w:rFonts w:ascii="Open Sans" w:eastAsia="Open Sans" w:hAnsi="Open Sans" w:cs="Open Sans"/>
@@ -605,8 +647,8 @@
           <w:u w:val="single"/>
         </w:rPr>
       </w:pPr>
-      <w:bookmarkStart w:id="0" w:name="OLE_LINK9"/>
-      <w:bookmarkStart w:id="1" w:name="OLE_LINK10"/>
+      <w:bookmarkStart w:id="4" w:name="OLE_LINK9"/>
+      <w:bookmarkStart w:id="5" w:name="OLE_LINK10"/>
       <w:r>
         <w:rPr>
           <w:rFonts w:ascii="Open Sans" w:eastAsia="Open Sans" w:hAnsi="Open Sans" w:cs="Open Sans"/>
@@ -615,8 +657,8 @@
         </w:rPr>
         <w:t>These unified layers will make it easier for companies to implement a robust approach, and they will lead to more aligned and comparable results between companies.</w:t>
       </w:r>
-      <w:bookmarkEnd w:id="0"/>
-      <w:bookmarkEnd w:id="1"/>
+      <w:bookmarkEnd w:id="4"/>
+      <w:bookmarkEnd w:id="5"/>
       <w:r>
         <w:rPr>
           <w:rFonts w:ascii="Open Sans" w:eastAsia="Open Sans" w:hAnsi="Open Sans" w:cs="Open Sans"/>
@@ -625,7 +667,7 @@
         </w:rPr>
         <w:t xml:space="preserve"> For transparency and reproducibility, the code is publicly available at </w:t>
       </w:r>
-      <w:hyperlink r:id="rId16">
+      <w:hyperlink r:id="rId15">
         <w:r>
           <w:rPr>
             <w:rFonts w:ascii="Open Sans" w:eastAsia="Open Sans" w:hAnsi="Open Sans" w:cs="Open Sans"/>
@@ -654,8 +696,8 @@
           <w:rFonts w:eastAsia="Open Sans"/>
         </w:rPr>
       </w:pPr>
-      <w:bookmarkStart w:id="2" w:name="OLE_LINK11"/>
-      <w:bookmarkStart w:id="3" w:name="OLE_LINK12"/>
+      <w:bookmarkStart w:id="6" w:name="OLE_LINK11"/>
+      <w:bookmarkStart w:id="7" w:name="OLE_LINK12"/>
       <w:r>
         <w:rPr>
           <w:rFonts w:eastAsia="Open Sans"/>
@@ -668,8 +710,8 @@
         </w:rPr>
         <w:t xml:space="preserve">were </w:t>
       </w:r>
-      <w:bookmarkEnd w:id="2"/>
-      <w:bookmarkEnd w:id="3"/>
+      <w:bookmarkEnd w:id="6"/>
+      <w:bookmarkEnd w:id="7"/>
       <w:r>
         <w:rPr>
           <w:rFonts w:eastAsia="Open Sans"/>
@@ -987,7 +1029,7 @@
         </w:rPr>
         <w:t>tress (</w:t>
       </w:r>
-      <w:hyperlink r:id="rId17" w:history="1">
+      <w:hyperlink r:id="rId16" w:history="1">
         <w:r>
           <w:rPr>
             <w:rStyle w:val="Hyperlink"/>
@@ -1007,7 +1049,7 @@
         </w:rPr>
         <w:t xml:space="preserve">), data available </w:t>
       </w:r>
-      <w:hyperlink r:id="rId18">
+      <w:hyperlink r:id="rId17">
         <w:r>
           <w:rPr>
             <w:rFonts w:ascii="Open Sans" w:eastAsia="Open Sans" w:hAnsi="Open Sans" w:cs="Open Sans"/>
@@ -1127,7 +1169,7 @@
         </w:rPr>
         <w:t xml:space="preserve">), data available </w:t>
       </w:r>
-      <w:hyperlink r:id="rId19">
+      <w:hyperlink r:id="rId18">
         <w:r>
           <w:rPr>
             <w:rFonts w:ascii="Open Sans" w:eastAsia="Open Sans" w:hAnsi="Open Sans" w:cs="Open Sans"/>
@@ -1169,8 +1211,8 @@
           <w:szCs w:val="20"/>
         </w:rPr>
       </w:pPr>
-      <w:bookmarkStart w:id="4" w:name="OLE_LINK1"/>
-      <w:bookmarkStart w:id="5" w:name="OLE_LINK2"/>
+      <w:bookmarkStart w:id="8" w:name="OLE_LINK1"/>
+      <w:bookmarkStart w:id="9" w:name="OLE_LINK2"/>
       <w:r>
         <w:rPr>
           <w:rFonts w:ascii="Open Sans" w:eastAsia="Open Sans" w:hAnsi="Open Sans" w:cs="Open Sans"/>
@@ -1234,8 +1276,8 @@
         </w:rPr>
         <w:t>arget</w:t>
       </w:r>
-      <w:bookmarkEnd w:id="4"/>
-      <w:bookmarkEnd w:id="5"/>
+      <w:bookmarkEnd w:id="8"/>
+      <w:bookmarkEnd w:id="9"/>
       <w:r>
         <w:rPr>
           <w:rFonts w:ascii="Open Sans" w:eastAsia="Open Sans" w:hAnsi="Open Sans" w:cs="Open Sans"/>
@@ -1245,7 +1287,7 @@
         </w:rPr>
         <w:t xml:space="preserve"> (</w:t>
       </w:r>
-      <w:hyperlink r:id="rId20">
+      <w:hyperlink r:id="rId19">
         <w:r>
           <w:rPr>
             <w:rFonts w:ascii="Open Sans" w:eastAsia="Open Sans" w:hAnsi="Open Sans" w:cs="Open Sans"/>
@@ -1275,7 +1317,7 @@
         </w:rPr>
         <w:t xml:space="preserve">available </w:t>
       </w:r>
-      <w:hyperlink r:id="rId21" w:history="1">
+      <w:hyperlink r:id="rId20" w:history="1">
         <w:r>
           <w:rPr>
             <w:rStyle w:val="Hyperlink"/>
@@ -1386,7 +1428,7 @@
         </w:rPr>
         <w:t>(</w:t>
       </w:r>
-      <w:hyperlink r:id="rId22" w:history="1">
+      <w:hyperlink r:id="rId21" w:history="1">
         <w:r>
           <w:rPr>
             <w:rStyle w:val="Hyperlink"/>
@@ -1406,7 +1448,7 @@
         </w:rPr>
         <w:t xml:space="preserve">), data available </w:t>
       </w:r>
-      <w:hyperlink r:id="rId23">
+      <w:hyperlink r:id="rId22">
         <w:r>
           <w:rPr>
             <w:rFonts w:ascii="Open Sans" w:eastAsia="Open Sans" w:hAnsi="Open Sans" w:cs="Open Sans"/>
@@ -1499,7 +1541,7 @@
         </w:rPr>
         <w:t xml:space="preserve">), data available </w:t>
       </w:r>
-      <w:hyperlink r:id="rId24">
+      <w:hyperlink r:id="rId23">
         <w:r>
           <w:rPr>
             <w:rFonts w:ascii="Open Sans" w:eastAsia="Open Sans" w:hAnsi="Open Sans" w:cs="Open Sans"/>
@@ -1549,7 +1591,7 @@
         </w:rPr>
         <w:t>Periphyton Growth Potential (</w:t>
       </w:r>
-      <w:hyperlink r:id="rId25">
+      <w:hyperlink r:id="rId24">
         <w:r>
           <w:rPr>
             <w:rFonts w:ascii="Open Sans" w:eastAsia="Open Sans" w:hAnsi="Open Sans" w:cs="Open Sans"/>
@@ -1569,7 +1611,7 @@
         </w:rPr>
         <w:t xml:space="preserve">), data available </w:t>
       </w:r>
-      <w:hyperlink r:id="rId26">
+      <w:hyperlink r:id="rId25">
         <w:r>
           <w:rPr>
             <w:rFonts w:ascii="Open Sans" w:eastAsia="Open Sans" w:hAnsi="Open Sans" w:cs="Open Sans"/>
@@ -1663,7 +1705,7 @@
         </w:rPr>
         <w:t xml:space="preserve">to </w:t>
       </w:r>
-      <w:hyperlink r:id="rId27">
+      <w:hyperlink r:id="rId26">
         <w:r>
           <w:rPr>
             <w:rFonts w:ascii="Open Sans" w:eastAsia="Open Sans" w:hAnsi="Open Sans" w:cs="Open Sans"/>
@@ -1954,8 +1996,8 @@
         </w:rPr>
         <w:t xml:space="preserve"> </w:t>
       </w:r>
-      <w:bookmarkStart w:id="6" w:name="OLE_LINK3"/>
-      <w:bookmarkStart w:id="7" w:name="OLE_LINK4"/>
+      <w:bookmarkStart w:id="10" w:name="OLE_LINK3"/>
+      <w:bookmarkStart w:id="11" w:name="OLE_LINK4"/>
       <w:r>
         <w:rPr>
           <w:rFonts w:ascii="Open Sans" w:eastAsia="Open Sans" w:hAnsi="Open Sans" w:cs="Open Sans"/>
@@ -1974,8 +2016,8 @@
         </w:rPr>
         <w:t>5 to level 6</w:t>
       </w:r>
-      <w:bookmarkEnd w:id="6"/>
-      <w:bookmarkEnd w:id="7"/>
+      <w:bookmarkEnd w:id="10"/>
+      <w:bookmarkEnd w:id="11"/>
       <w:r>
         <w:rPr>
           <w:rFonts w:ascii="Open Sans" w:eastAsia="Open Sans" w:hAnsi="Open Sans" w:cs="Open Sans"/>
@@ -2260,8 +2302,8 @@
         </w:rPr>
         <w:t xml:space="preserve"> </w:t>
       </w:r>
-      <w:bookmarkStart w:id="8" w:name="OLE_LINK7"/>
-      <w:bookmarkStart w:id="9" w:name="OLE_LINK8"/>
+      <w:bookmarkStart w:id="12" w:name="OLE_LINK7"/>
+      <w:bookmarkStart w:id="13" w:name="OLE_LINK8"/>
       <w:r>
         <w:rPr>
           <w:rFonts w:ascii="Open Sans" w:eastAsia="Open Sans" w:hAnsi="Open Sans" w:cs="Open Sans"/>
@@ -2340,8 +2382,8 @@
         </w:rPr>
       </w:pPr>
     </w:p>
-    <w:bookmarkEnd w:id="8"/>
-    <w:bookmarkEnd w:id="9"/>
+    <w:bookmarkEnd w:id="12"/>
+    <w:bookmarkEnd w:id="13"/>
     <w:p>
       <w:pPr>
         <w:pBdr>
@@ -2465,7 +2507,7 @@
         </w:rPr>
         <w:t>(</w:t>
       </w:r>
-      <w:hyperlink r:id="rId28" w:history="1">
+      <w:hyperlink r:id="rId27" w:history="1">
         <w:r>
           <w:rPr>
             <w:rStyle w:val="Hyperlink"/>
@@ -2485,7 +2527,7 @@
         </w:rPr>
         <w:t xml:space="preserve">), data available </w:t>
       </w:r>
-      <w:hyperlink r:id="rId29">
+      <w:hyperlink r:id="rId28">
         <w:r>
           <w:rPr>
             <w:rFonts w:ascii="Open Sans" w:eastAsia="Open Sans" w:hAnsi="Open Sans" w:cs="Open Sans"/>
@@ -3239,7 +3281,7 @@
         </w:rPr>
         <w:t xml:space="preserve">), data available </w:t>
       </w:r>
-      <w:hyperlink r:id="rId30">
+      <w:hyperlink r:id="rId29">
         <w:r>
           <w:rPr>
             <w:rFonts w:ascii="Open Sans" w:eastAsia="Open Sans" w:hAnsi="Open Sans" w:cs="Open Sans"/>
@@ -3886,7 +3928,7 @@
         </w:rPr>
         <w:t xml:space="preserve"> (</w:t>
       </w:r>
-      <w:hyperlink r:id="rId31">
+      <w:hyperlink r:id="rId30">
         <w:r>
           <w:rPr>
             <w:rFonts w:ascii="Open Sans" w:eastAsia="Open Sans" w:hAnsi="Open Sans" w:cs="Open Sans"/>
@@ -3907,7 +3949,7 @@
         </w:rPr>
         <w:t xml:space="preserve">), data available </w:t>
       </w:r>
-      <w:hyperlink r:id="rId32" w:history="1">
+      <w:hyperlink r:id="rId31" w:history="1">
         <w:r>
           <w:rPr>
             <w:rStyle w:val="Hyperlink"/>
@@ -4637,7 +4679,7 @@
         </w:rPr>
         <w:t>(</w:t>
       </w:r>
-      <w:hyperlink r:id="rId33" w:history="1">
+      <w:hyperlink r:id="rId32" w:history="1">
         <w:r>
           <w:rPr>
             <w:rStyle w:val="Hyperlink"/>
@@ -4657,7 +4699,7 @@
         </w:rPr>
         <w:t xml:space="preserve">), data available </w:t>
       </w:r>
-      <w:hyperlink r:id="rId34">
+      <w:hyperlink r:id="rId33">
         <w:r>
           <w:rPr>
             <w:rFonts w:ascii="Open Sans" w:eastAsia="Open Sans" w:hAnsi="Open Sans" w:cs="Open Sans"/>
@@ -5281,7 +5323,7 @@
         </w:rPr>
         <w:t xml:space="preserve">), data available </w:t>
       </w:r>
-      <w:hyperlink r:id="rId35">
+      <w:hyperlink r:id="rId34">
         <w:r>
           <w:rPr>
             <w:rFonts w:ascii="Open Sans" w:eastAsia="Open Sans" w:hAnsi="Open Sans" w:cs="Open Sans"/>
@@ -5846,7 +5888,7 @@
         </w:rPr>
         <w:t xml:space="preserve"> (</w:t>
       </w:r>
-      <w:hyperlink r:id="rId36">
+      <w:hyperlink r:id="rId35">
         <w:r>
           <w:rPr>
             <w:rFonts w:ascii="Open Sans" w:eastAsia="Open Sans" w:hAnsi="Open Sans" w:cs="Open Sans"/>
@@ -5866,7 +5908,7 @@
         </w:rPr>
         <w:t xml:space="preserve">), data available </w:t>
       </w:r>
-      <w:hyperlink r:id="rId37">
+      <w:hyperlink r:id="rId36">
         <w:r>
           <w:rPr>
             <w:rFonts w:ascii="Open Sans" w:eastAsia="Open Sans" w:hAnsi="Open Sans" w:cs="Open Sans"/>
@@ -6891,8 +6933,8 @@
       <w:pPr>
         <w:pStyle w:val="Heading1"/>
       </w:pPr>
-      <w:bookmarkStart w:id="10" w:name="_heading=h.gjdgxs" w:colFirst="0" w:colLast="0"/>
-      <w:bookmarkEnd w:id="10"/>
+      <w:bookmarkStart w:id="14" w:name="_heading=h.gjdgxs" w:colFirst="0" w:colLast="0"/>
+      <w:bookmarkEnd w:id="14"/>
     </w:p>
     <w:p>
       <w:pPr>
@@ -6911,7 +6953,7 @@
         </w:rPr>
         <w:t xml:space="preserve">Columns and description of the data available at </w:t>
       </w:r>
-      <w:hyperlink r:id="rId38">
+      <w:hyperlink r:id="rId37">
         <w:r>
           <w:rPr>
             <w:rFonts w:ascii="Open Sans" w:eastAsia="Open Sans" w:hAnsi="Open Sans" w:cs="Open Sans"/>
@@ -7003,7 +7045,7 @@
               </w:rPr>
               <w:t xml:space="preserve">id from the </w:t>
             </w:r>
-            <w:hyperlink r:id="rId39">
+            <w:hyperlink r:id="rId38">
               <w:r>
                 <w:rPr>
                   <w:rFonts w:ascii="Open Sans" w:eastAsia="Open Sans" w:hAnsi="Open Sans" w:cs="Open Sans"/>
@@ -7079,7 +7121,7 @@
               </w:rPr>
               <w:t xml:space="preserve">id from the </w:t>
             </w:r>
-            <w:hyperlink r:id="rId40">
+            <w:hyperlink r:id="rId39">
               <w:r>
                 <w:rPr>
                   <w:rFonts w:ascii="Open Sans" w:eastAsia="Open Sans" w:hAnsi="Open Sans" w:cs="Open Sans"/>
@@ -8806,7 +8848,7 @@
         </w:rPr>
         <w:t xml:space="preserve"> </w:t>
       </w:r>
-      <w:hyperlink r:id="rId41" w:history="1">
+      <w:hyperlink r:id="rId40" w:history="1">
         <w:r>
           <w:rPr>
             <w:rStyle w:val="Hyperlink"/>
@@ -9941,7 +9983,7 @@
         </w:rPr>
         <w:t xml:space="preserve">** For the water pollution indicators, we used cropland extend from </w:t>
       </w:r>
-      <w:hyperlink r:id="rId42" w:history="1">
+      <w:hyperlink r:id="rId41" w:history="1">
         <w:r>
           <w:rPr>
             <w:rStyle w:val="Hyperlink"/>
@@ -10033,7 +10075,7 @@
         </w:rPr>
         <w:t xml:space="preserve"> the </w:t>
       </w:r>
-      <w:hyperlink r:id="rId43" w:history="1">
+      <w:hyperlink r:id="rId42" w:history="1">
         <w:r>
           <w:rPr>
             <w:rStyle w:val="Hyperlink"/>
@@ -10111,8 +10153,8 @@
       </w:r>
     </w:p>
     <w:sectPr>
-      <w:footerReference w:type="even" r:id="rId44"/>
-      <w:footerReference w:type="default" r:id="rId45"/>
+      <w:footerReference w:type="even" r:id="rId43"/>
+      <w:footerReference w:type="default" r:id="rId44"/>
       <w:pgSz w:w="11906" w:h="16838"/>
       <w:pgMar w:top="1440" w:right="1440" w:bottom="1152" w:left="1440" w:header="708" w:footer="708" w:gutter="0"/>
       <w:pgNumType w:start="1"/>
@@ -10123,7 +10165,7 @@
 </file>
 
 <file path=word/endnotes.xml><?xml version="1.0" encoding="utf-8"?>
-<w:endnotes xmlns:wpc="http://schemas.microsoft.com/office/word/2010/wordprocessingCanvas" xmlns:cx="http://schemas.microsoft.com/office/drawing/2014/chartex" xmlns:cx1="http://schemas.microsoft.com/office/drawing/2015/9/8/chartex" xmlns:cx2="http://schemas.microsoft.com/office/drawing/2015/10/21/chartex" xmlns:cx3="http://schemas.microsoft.com/office/drawing/2016/5/9/chartex" xmlns:cx4="http://schemas.microsoft.com/office/drawing/2016/5/10/chartex" xmlns:cx5="http://schemas.microsoft.com/office/drawing/2016/5/11/chartex" xmlns:cx6="http://schemas.microsoft.com/office/drawing/2016/5/12/chartex" xmlns:cx7="http://schemas.microsoft.com/office/drawing/2016/5/13/chartex" xmlns:cx8="http://schemas.microsoft.com/office/drawing/2016/5/14/chartex" xmlns:mc="http://schemas.openxmlformats.org/markup-compatibility/2006" xmlns:aink="http://schemas.microsoft.com/office/drawing/2016/ink" xmlns:am3d="http://schemas.microsoft.com/office/drawing/2017/model3d" xmlns:o="urn:schemas-microsoft-com:office:office" xmlns:oel="http://schemas.microsoft.com/office/2019/extlst" xmlns:r="http://schemas.openxmlformats.org/officeDocument/2006/relationships" xmlns:m="http://schemas.openxmlformats.org/officeDocument/2006/math" xmlns:v="urn:schemas-microsoft-com:vml" xmlns:wp14="http://schemas.microsoft.com/office/word/2010/wordprocessingDrawing" xmlns:wp="http://schemas.openxmlformats.org/drawingml/2006/wordprocessingDrawing" xmlns:w10="urn:schemas-microsoft-com:office:word" xmlns:w="http://schemas.openxmlformats.org/wordprocessingml/2006/main" xmlns:w14="http://schemas.microsoft.com/office/word/2010/wordml" xmlns:w15="http://schemas.microsoft.com/office/word/2012/wordml" xmlns:w16cex="http://schemas.microsoft.com/office/word/2018/wordml/cex" xmlns:w16cid="http://schemas.microsoft.com/office/word/2016/wordml/cid" xmlns:w16="http://schemas.microsoft.com/office/word/2018/wordml" xmlns:w16sdtdh="http://schemas.microsoft.com/office/word/2020/wordml/sdtdatahash" xmlns:w16se="http://schemas.microsoft.com/office/word/2015/wordml/symex" xmlns:wpg="http://schemas.microsoft.com/office/word/2010/wordprocessingGroup" xmlns:wpi="http://schemas.microsoft.com/office/word/2010/wordprocessingInk" xmlns:wne="http://schemas.microsoft.com/office/word/2006/wordml" xmlns:wps="http://schemas.microsoft.com/office/word/2010/wordprocessingShape" mc:Ignorable="w14 w15 w16se w16cid w16 w16cex w16sdtdh wp14">
+<w:endnotes xmlns:wpc="http://schemas.microsoft.com/office/word/2010/wordprocessingCanvas" xmlns:cx="http://schemas.microsoft.com/office/drawing/2014/chartex" xmlns:cx1="http://schemas.microsoft.com/office/drawing/2015/9/8/chartex" xmlns:cx2="http://schemas.microsoft.com/office/drawing/2015/10/21/chartex" xmlns:cx3="http://schemas.microsoft.com/office/drawing/2016/5/9/chartex" xmlns:cx4="http://schemas.microsoft.com/office/drawing/2016/5/10/chartex" xmlns:cx5="http://schemas.microsoft.com/office/drawing/2016/5/11/chartex" xmlns:cx6="http://schemas.microsoft.com/office/drawing/2016/5/12/chartex" xmlns:cx7="http://schemas.microsoft.com/office/drawing/2016/5/13/chartex" xmlns:cx8="http://schemas.microsoft.com/office/drawing/2016/5/14/chartex" xmlns:mc="http://schemas.openxmlformats.org/markup-compatibility/2006" xmlns:aink="http://schemas.microsoft.com/office/drawing/2016/ink" xmlns:am3d="http://schemas.microsoft.com/office/drawing/2017/model3d" xmlns:o="urn:schemas-microsoft-com:office:office" xmlns:oel="http://schemas.microsoft.com/office/2019/extlst" xmlns:r="http://schemas.openxmlformats.org/officeDocument/2006/relationships" xmlns:m="http://schemas.openxmlformats.org/officeDocument/2006/math" xmlns:v="urn:schemas-microsoft-com:vml" xmlns:wp14="http://schemas.microsoft.com/office/word/2010/wordprocessingDrawing" xmlns:wp="http://schemas.openxmlformats.org/drawingml/2006/wordprocessingDrawing" xmlns:w10="urn:schemas-microsoft-com:office:word" xmlns:w="http://schemas.openxmlformats.org/wordprocessingml/2006/main" xmlns:w14="http://schemas.microsoft.com/office/word/2010/wordml" xmlns:w15="http://schemas.microsoft.com/office/word/2012/wordml" xmlns:w16cex="http://schemas.microsoft.com/office/word/2018/wordml/cex" xmlns:w16cid="http://schemas.microsoft.com/office/word/2016/wordml/cid" xmlns:w16="http://schemas.microsoft.com/office/word/2018/wordml" xmlns:w16du="http://schemas.microsoft.com/office/word/2023/wordml/word16du" xmlns:w16sdtdh="http://schemas.microsoft.com/office/word/2020/wordml/sdtdatahash" xmlns:w16se="http://schemas.microsoft.com/office/word/2015/wordml/symex" xmlns:wpg="http://schemas.microsoft.com/office/word/2010/wordprocessingGroup" xmlns:wpi="http://schemas.microsoft.com/office/word/2010/wordprocessingInk" xmlns:wne="http://schemas.microsoft.com/office/word/2006/wordml" xmlns:wps="http://schemas.microsoft.com/office/word/2010/wordprocessingShape" mc:Ignorable="w14 w15 w16se w16cid w16 w16cex w16sdtdh w16du wp14">
   <w:endnote w:type="separator" w:id="-1">
     <w:p>
       <w:pPr>
@@ -10148,7 +10190,7 @@
 </file>
 
 <file path=word/footer1.xml><?xml version="1.0" encoding="utf-8"?>
-<w:ftr xmlns:wpc="http://schemas.microsoft.com/office/word/2010/wordprocessingCanvas" xmlns:cx="http://schemas.microsoft.com/office/drawing/2014/chartex" xmlns:cx1="http://schemas.microsoft.com/office/drawing/2015/9/8/chartex" xmlns:cx2="http://schemas.microsoft.com/office/drawing/2015/10/21/chartex" xmlns:cx3="http://schemas.microsoft.com/office/drawing/2016/5/9/chartex" xmlns:cx4="http://schemas.microsoft.com/office/drawing/2016/5/10/chartex" xmlns:cx5="http://schemas.microsoft.com/office/drawing/2016/5/11/chartex" xmlns:cx6="http://schemas.microsoft.com/office/drawing/2016/5/12/chartex" xmlns:cx7="http://schemas.microsoft.com/office/drawing/2016/5/13/chartex" xmlns:cx8="http://schemas.microsoft.com/office/drawing/2016/5/14/chartex" xmlns:mc="http://schemas.openxmlformats.org/markup-compatibility/2006" xmlns:aink="http://schemas.microsoft.com/office/drawing/2016/ink" xmlns:am3d="http://schemas.microsoft.com/office/drawing/2017/model3d" xmlns:o="urn:schemas-microsoft-com:office:office" xmlns:oel="http://schemas.microsoft.com/office/2019/extlst" xmlns:r="http://schemas.openxmlformats.org/officeDocument/2006/relationships" xmlns:m="http://schemas.openxmlformats.org/officeDocument/2006/math" xmlns:v="urn:schemas-microsoft-com:vml" xmlns:wp14="http://schemas.microsoft.com/office/word/2010/wordprocessingDrawing" xmlns:wp="http://schemas.openxmlformats.org/drawingml/2006/wordprocessingDrawing" xmlns:w10="urn:schemas-microsoft-com:office:word" xmlns:w="http://schemas.openxmlformats.org/wordprocessingml/2006/main" xmlns:w14="http://schemas.microsoft.com/office/word/2010/wordml" xmlns:w15="http://schemas.microsoft.com/office/word/2012/wordml" xmlns:w16cex="http://schemas.microsoft.com/office/word/2018/wordml/cex" xmlns:w16cid="http://schemas.microsoft.com/office/word/2016/wordml/cid" xmlns:w16="http://schemas.microsoft.com/office/word/2018/wordml" xmlns:w16sdtdh="http://schemas.microsoft.com/office/word/2020/wordml/sdtdatahash" xmlns:w16se="http://schemas.microsoft.com/office/word/2015/wordml/symex" xmlns:wpg="http://schemas.microsoft.com/office/word/2010/wordprocessingGroup" xmlns:wpi="http://schemas.microsoft.com/office/word/2010/wordprocessingInk" xmlns:wne="http://schemas.microsoft.com/office/word/2006/wordml" xmlns:wps="http://schemas.microsoft.com/office/word/2010/wordprocessingShape" mc:Ignorable="w14 w15 w16se w16cid w16 w16cex w16sdtdh wp14">
+<w:ftr xmlns:wpc="http://schemas.microsoft.com/office/word/2010/wordprocessingCanvas" xmlns:cx="http://schemas.microsoft.com/office/drawing/2014/chartex" xmlns:cx1="http://schemas.microsoft.com/office/drawing/2015/9/8/chartex" xmlns:cx2="http://schemas.microsoft.com/office/drawing/2015/10/21/chartex" xmlns:cx3="http://schemas.microsoft.com/office/drawing/2016/5/9/chartex" xmlns:cx4="http://schemas.microsoft.com/office/drawing/2016/5/10/chartex" xmlns:cx5="http://schemas.microsoft.com/office/drawing/2016/5/11/chartex" xmlns:cx6="http://schemas.microsoft.com/office/drawing/2016/5/12/chartex" xmlns:cx7="http://schemas.microsoft.com/office/drawing/2016/5/13/chartex" xmlns:cx8="http://schemas.microsoft.com/office/drawing/2016/5/14/chartex" xmlns:mc="http://schemas.openxmlformats.org/markup-compatibility/2006" xmlns:aink="http://schemas.microsoft.com/office/drawing/2016/ink" xmlns:am3d="http://schemas.microsoft.com/office/drawing/2017/model3d" xmlns:o="urn:schemas-microsoft-com:office:office" xmlns:oel="http://schemas.microsoft.com/office/2019/extlst" xmlns:r="http://schemas.openxmlformats.org/officeDocument/2006/relationships" xmlns:m="http://schemas.openxmlformats.org/officeDocument/2006/math" xmlns:v="urn:schemas-microsoft-com:vml" xmlns:wp14="http://schemas.microsoft.com/office/word/2010/wordprocessingDrawing" xmlns:wp="http://schemas.openxmlformats.org/drawingml/2006/wordprocessingDrawing" xmlns:w10="urn:schemas-microsoft-com:office:word" xmlns:w="http://schemas.openxmlformats.org/wordprocessingml/2006/main" xmlns:w14="http://schemas.microsoft.com/office/word/2010/wordml" xmlns:w15="http://schemas.microsoft.com/office/word/2012/wordml" xmlns:w16cex="http://schemas.microsoft.com/office/word/2018/wordml/cex" xmlns:w16cid="http://schemas.microsoft.com/office/word/2016/wordml/cid" xmlns:w16="http://schemas.microsoft.com/office/word/2018/wordml" xmlns:w16du="http://schemas.microsoft.com/office/word/2023/wordml/word16du" xmlns:w16sdtdh="http://schemas.microsoft.com/office/word/2020/wordml/sdtdatahash" xmlns:w16se="http://schemas.microsoft.com/office/word/2015/wordml/symex" xmlns:wpg="http://schemas.microsoft.com/office/word/2010/wordprocessingGroup" xmlns:wpi="http://schemas.microsoft.com/office/word/2010/wordprocessingInk" xmlns:wne="http://schemas.microsoft.com/office/word/2006/wordml" xmlns:wps="http://schemas.microsoft.com/office/word/2010/wordprocessingShape" mc:Ignorable="w14 w15 w16se w16cid w16 w16cex w16sdtdh w16du wp14">
   <w:sdt>
     <w:sdtPr>
       <w:rPr>
@@ -10200,7 +10242,7 @@
 </file>
 
 <file path=word/footer2.xml><?xml version="1.0" encoding="utf-8"?>
-<w:ftr xmlns:wpc="http://schemas.microsoft.com/office/word/2010/wordprocessingCanvas" xmlns:cx="http://schemas.microsoft.com/office/drawing/2014/chartex" xmlns:cx1="http://schemas.microsoft.com/office/drawing/2015/9/8/chartex" xmlns:cx2="http://schemas.microsoft.com/office/drawing/2015/10/21/chartex" xmlns:cx3="http://schemas.microsoft.com/office/drawing/2016/5/9/chartex" xmlns:cx4="http://schemas.microsoft.com/office/drawing/2016/5/10/chartex" xmlns:cx5="http://schemas.microsoft.com/office/drawing/2016/5/11/chartex" xmlns:cx6="http://schemas.microsoft.com/office/drawing/2016/5/12/chartex" xmlns:cx7="http://schemas.microsoft.com/office/drawing/2016/5/13/chartex" xmlns:cx8="http://schemas.microsoft.com/office/drawing/2016/5/14/chartex" xmlns:mc="http://schemas.openxmlformats.org/markup-compatibility/2006" xmlns:aink="http://schemas.microsoft.com/office/drawing/2016/ink" xmlns:am3d="http://schemas.microsoft.com/office/drawing/2017/model3d" xmlns:o="urn:schemas-microsoft-com:office:office" xmlns:oel="http://schemas.microsoft.com/office/2019/extlst" xmlns:r="http://schemas.openxmlformats.org/officeDocument/2006/relationships" xmlns:m="http://schemas.openxmlformats.org/officeDocument/2006/math" xmlns:v="urn:schemas-microsoft-com:vml" xmlns:wp14="http://schemas.microsoft.com/office/word/2010/wordprocessingDrawing" xmlns:wp="http://schemas.openxmlformats.org/drawingml/2006/wordprocessingDrawing" xmlns:w10="urn:schemas-microsoft-com:office:word" xmlns:w="http://schemas.openxmlformats.org/wordprocessingml/2006/main" xmlns:w14="http://schemas.microsoft.com/office/word/2010/wordml" xmlns:w15="http://schemas.microsoft.com/office/word/2012/wordml" xmlns:w16cex="http://schemas.microsoft.com/office/word/2018/wordml/cex" xmlns:w16cid="http://schemas.microsoft.com/office/word/2016/wordml/cid" xmlns:w16="http://schemas.microsoft.com/office/word/2018/wordml" xmlns:w16sdtdh="http://schemas.microsoft.com/office/word/2020/wordml/sdtdatahash" xmlns:w16se="http://schemas.microsoft.com/office/word/2015/wordml/symex" xmlns:wpg="http://schemas.microsoft.com/office/word/2010/wordprocessingGroup" xmlns:wpi="http://schemas.microsoft.com/office/word/2010/wordprocessingInk" xmlns:wne="http://schemas.microsoft.com/office/word/2006/wordml" xmlns:wps="http://schemas.microsoft.com/office/word/2010/wordprocessingShape" mc:Ignorable="w14 w15 w16se w16cid w16 w16cex w16sdtdh wp14">
+<w:ftr xmlns:wpc="http://schemas.microsoft.com/office/word/2010/wordprocessingCanvas" xmlns:cx="http://schemas.microsoft.com/office/drawing/2014/chartex" xmlns:cx1="http://schemas.microsoft.com/office/drawing/2015/9/8/chartex" xmlns:cx2="http://schemas.microsoft.com/office/drawing/2015/10/21/chartex" xmlns:cx3="http://schemas.microsoft.com/office/drawing/2016/5/9/chartex" xmlns:cx4="http://schemas.microsoft.com/office/drawing/2016/5/10/chartex" xmlns:cx5="http://schemas.microsoft.com/office/drawing/2016/5/11/chartex" xmlns:cx6="http://schemas.microsoft.com/office/drawing/2016/5/12/chartex" xmlns:cx7="http://schemas.microsoft.com/office/drawing/2016/5/13/chartex" xmlns:cx8="http://schemas.microsoft.com/office/drawing/2016/5/14/chartex" xmlns:mc="http://schemas.openxmlformats.org/markup-compatibility/2006" xmlns:aink="http://schemas.microsoft.com/office/drawing/2016/ink" xmlns:am3d="http://schemas.microsoft.com/office/drawing/2017/model3d" xmlns:o="urn:schemas-microsoft-com:office:office" xmlns:oel="http://schemas.microsoft.com/office/2019/extlst" xmlns:r="http://schemas.openxmlformats.org/officeDocument/2006/relationships" xmlns:m="http://schemas.openxmlformats.org/officeDocument/2006/math" xmlns:v="urn:schemas-microsoft-com:vml" xmlns:wp14="http://schemas.microsoft.com/office/word/2010/wordprocessingDrawing" xmlns:wp="http://schemas.openxmlformats.org/drawingml/2006/wordprocessingDrawing" xmlns:w10="urn:schemas-microsoft-com:office:word" xmlns:w="http://schemas.openxmlformats.org/wordprocessingml/2006/main" xmlns:w14="http://schemas.microsoft.com/office/word/2010/wordml" xmlns:w15="http://schemas.microsoft.com/office/word/2012/wordml" xmlns:w16cex="http://schemas.microsoft.com/office/word/2018/wordml/cex" xmlns:w16cid="http://schemas.microsoft.com/office/word/2016/wordml/cid" xmlns:w16="http://schemas.microsoft.com/office/word/2018/wordml" xmlns:w16du="http://schemas.microsoft.com/office/word/2023/wordml/word16du" xmlns:w16sdtdh="http://schemas.microsoft.com/office/word/2020/wordml/sdtdatahash" xmlns:w16se="http://schemas.microsoft.com/office/word/2015/wordml/symex" xmlns:wpg="http://schemas.microsoft.com/office/word/2010/wordprocessingGroup" xmlns:wpi="http://schemas.microsoft.com/office/word/2010/wordprocessingInk" xmlns:wne="http://schemas.microsoft.com/office/word/2006/wordml" xmlns:wps="http://schemas.microsoft.com/office/word/2010/wordprocessingShape" mc:Ignorable="w14 w15 w16se w16cid w16 w16cex w16sdtdh w16du wp14">
   <w:sdt>
     <w:sdtPr>
       <w:rPr>
@@ -10286,7 +10328,7 @@
 </file>
 
 <file path=word/footnotes.xml><?xml version="1.0" encoding="utf-8"?>
-<w:footnotes xmlns:wpc="http://schemas.microsoft.com/office/word/2010/wordprocessingCanvas" xmlns:cx="http://schemas.microsoft.com/office/drawing/2014/chartex" xmlns:cx1="http://schemas.microsoft.com/office/drawing/2015/9/8/chartex" xmlns:cx2="http://schemas.microsoft.com/office/drawing/2015/10/21/chartex" xmlns:cx3="http://schemas.microsoft.com/office/drawing/2016/5/9/chartex" xmlns:cx4="http://schemas.microsoft.com/office/drawing/2016/5/10/chartex" xmlns:cx5="http://schemas.microsoft.com/office/drawing/2016/5/11/chartex" xmlns:cx6="http://schemas.microsoft.com/office/drawing/2016/5/12/chartex" xmlns:cx7="http://schemas.microsoft.com/office/drawing/2016/5/13/chartex" xmlns:cx8="http://schemas.microsoft.com/office/drawing/2016/5/14/chartex" xmlns:mc="http://schemas.openxmlformats.org/markup-compatibility/2006" xmlns:aink="http://schemas.microsoft.com/office/drawing/2016/ink" xmlns:am3d="http://schemas.microsoft.com/office/drawing/2017/model3d" xmlns:o="urn:schemas-microsoft-com:office:office" xmlns:oel="http://schemas.microsoft.com/office/2019/extlst" xmlns:r="http://schemas.openxmlformats.org/officeDocument/2006/relationships" xmlns:m="http://schemas.openxmlformats.org/officeDocument/2006/math" xmlns:v="urn:schemas-microsoft-com:vml" xmlns:wp14="http://schemas.microsoft.com/office/word/2010/wordprocessingDrawing" xmlns:wp="http://schemas.openxmlformats.org/drawingml/2006/wordprocessingDrawing" xmlns:w10="urn:schemas-microsoft-com:office:word" xmlns:w="http://schemas.openxmlformats.org/wordprocessingml/2006/main" xmlns:w14="http://schemas.microsoft.com/office/word/2010/wordml" xmlns:w15="http://schemas.microsoft.com/office/word/2012/wordml" xmlns:w16cex="http://schemas.microsoft.com/office/word/2018/wordml/cex" xmlns:w16cid="http://schemas.microsoft.com/office/word/2016/wordml/cid" xmlns:w16="http://schemas.microsoft.com/office/word/2018/wordml" xmlns:w16sdtdh="http://schemas.microsoft.com/office/word/2020/wordml/sdtdatahash" xmlns:w16se="http://schemas.microsoft.com/office/word/2015/wordml/symex" xmlns:wpg="http://schemas.microsoft.com/office/word/2010/wordprocessingGroup" xmlns:wpi="http://schemas.microsoft.com/office/word/2010/wordprocessingInk" xmlns:wne="http://schemas.microsoft.com/office/word/2006/wordml" xmlns:wps="http://schemas.microsoft.com/office/word/2010/wordprocessingShape" mc:Ignorable="w14 w15 w16se w16cid w16 w16cex w16sdtdh wp14">
+<w:footnotes xmlns:wpc="http://schemas.microsoft.com/office/word/2010/wordprocessingCanvas" xmlns:cx="http://schemas.microsoft.com/office/drawing/2014/chartex" xmlns:cx1="http://schemas.microsoft.com/office/drawing/2015/9/8/chartex" xmlns:cx2="http://schemas.microsoft.com/office/drawing/2015/10/21/chartex" xmlns:cx3="http://schemas.microsoft.com/office/drawing/2016/5/9/chartex" xmlns:cx4="http://schemas.microsoft.com/office/drawing/2016/5/10/chartex" xmlns:cx5="http://schemas.microsoft.com/office/drawing/2016/5/11/chartex" xmlns:cx6="http://schemas.microsoft.com/office/drawing/2016/5/12/chartex" xmlns:cx7="http://schemas.microsoft.com/office/drawing/2016/5/13/chartex" xmlns:cx8="http://schemas.microsoft.com/office/drawing/2016/5/14/chartex" xmlns:mc="http://schemas.openxmlformats.org/markup-compatibility/2006" xmlns:aink="http://schemas.microsoft.com/office/drawing/2016/ink" xmlns:am3d="http://schemas.microsoft.com/office/drawing/2017/model3d" xmlns:o="urn:schemas-microsoft-com:office:office" xmlns:oel="http://schemas.microsoft.com/office/2019/extlst" xmlns:r="http://schemas.openxmlformats.org/officeDocument/2006/relationships" xmlns:m="http://schemas.openxmlformats.org/officeDocument/2006/math" xmlns:v="urn:schemas-microsoft-com:vml" xmlns:wp14="http://schemas.microsoft.com/office/word/2010/wordprocessingDrawing" xmlns:wp="http://schemas.openxmlformats.org/drawingml/2006/wordprocessingDrawing" xmlns:w10="urn:schemas-microsoft-com:office:word" xmlns:w="http://schemas.openxmlformats.org/wordprocessingml/2006/main" xmlns:w14="http://schemas.microsoft.com/office/word/2010/wordml" xmlns:w15="http://schemas.microsoft.com/office/word/2012/wordml" xmlns:w16cex="http://schemas.microsoft.com/office/word/2018/wordml/cex" xmlns:w16cid="http://schemas.microsoft.com/office/word/2016/wordml/cid" xmlns:w16="http://schemas.microsoft.com/office/word/2018/wordml" xmlns:w16du="http://schemas.microsoft.com/office/word/2023/wordml/word16du" xmlns:w16sdtdh="http://schemas.microsoft.com/office/word/2020/wordml/sdtdatahash" xmlns:w16se="http://schemas.microsoft.com/office/word/2015/wordml/symex" xmlns:wpg="http://schemas.microsoft.com/office/word/2010/wordprocessingGroup" xmlns:wpi="http://schemas.microsoft.com/office/word/2010/wordprocessingInk" xmlns:wne="http://schemas.microsoft.com/office/word/2006/wordml" xmlns:wps="http://schemas.microsoft.com/office/word/2010/wordprocessingShape" mc:Ignorable="w14 w15 w16se w16cid w16 w16cex w16sdtdh w16du wp14">
   <w:footnote w:type="separator" w:id="-1">
     <w:p>
       <w:pPr>
@@ -10339,7 +10381,7 @@
 </file>
 
 <file path=word/numbering.xml><?xml version="1.0" encoding="utf-8"?>
-<w:numbering xmlns:wpc="http://schemas.microsoft.com/office/word/2010/wordprocessingCanvas" xmlns:cx="http://schemas.microsoft.com/office/drawing/2014/chartex" xmlns:cx1="http://schemas.microsoft.com/office/drawing/2015/9/8/chartex" xmlns:cx2="http://schemas.microsoft.com/office/drawing/2015/10/21/chartex" xmlns:cx3="http://schemas.microsoft.com/office/drawing/2016/5/9/chartex" xmlns:cx4="http://schemas.microsoft.com/office/drawing/2016/5/10/chartex" xmlns:cx5="http://schemas.microsoft.com/office/drawing/2016/5/11/chartex" xmlns:cx6="http://schemas.microsoft.com/office/drawing/2016/5/12/chartex" xmlns:cx7="http://schemas.microsoft.com/office/drawing/2016/5/13/chartex" xmlns:cx8="http://schemas.microsoft.com/office/drawing/2016/5/14/chartex" xmlns:mc="http://schemas.openxmlformats.org/markup-compatibility/2006" xmlns:aink="http://schemas.microsoft.com/office/drawing/2016/ink" xmlns:am3d="http://schemas.microsoft.com/office/drawing/2017/model3d" xmlns:o="urn:schemas-microsoft-com:office:office" xmlns:oel="http://schemas.microsoft.com/office/2019/extlst" xmlns:r="http://schemas.openxmlformats.org/officeDocument/2006/relationships" xmlns:m="http://schemas.openxmlformats.org/officeDocument/2006/math" xmlns:v="urn:schemas-microsoft-com:vml" xmlns:wp14="http://schemas.microsoft.com/office/word/2010/wordprocessingDrawing" xmlns:wp="http://schemas.openxmlformats.org/drawingml/2006/wordprocessingDrawing" xmlns:w10="urn:schemas-microsoft-com:office:word" xmlns:w="http://schemas.openxmlformats.org/wordprocessingml/2006/main" xmlns:w14="http://schemas.microsoft.com/office/word/2010/wordml" xmlns:w15="http://schemas.microsoft.com/office/word/2012/wordml" xmlns:w16cex="http://schemas.microsoft.com/office/word/2018/wordml/cex" xmlns:w16cid="http://schemas.microsoft.com/office/word/2016/wordml/cid" xmlns:w16="http://schemas.microsoft.com/office/word/2018/wordml" xmlns:w16sdtdh="http://schemas.microsoft.com/office/word/2020/wordml/sdtdatahash" xmlns:w16se="http://schemas.microsoft.com/office/word/2015/wordml/symex" xmlns:wpg="http://schemas.microsoft.com/office/word/2010/wordprocessingGroup" xmlns:wpi="http://schemas.microsoft.com/office/word/2010/wordprocessingInk" xmlns:wne="http://schemas.microsoft.com/office/word/2006/wordml" xmlns:wps="http://schemas.microsoft.com/office/word/2010/wordprocessingShape" mc:Ignorable="w14 w15 w16se w16cid w16 w16cex w16sdtdh wp14">
+<w:numbering xmlns:wpc="http://schemas.microsoft.com/office/word/2010/wordprocessingCanvas" xmlns:cx="http://schemas.microsoft.com/office/drawing/2014/chartex" xmlns:cx1="http://schemas.microsoft.com/office/drawing/2015/9/8/chartex" xmlns:cx2="http://schemas.microsoft.com/office/drawing/2015/10/21/chartex" xmlns:cx3="http://schemas.microsoft.com/office/drawing/2016/5/9/chartex" xmlns:cx4="http://schemas.microsoft.com/office/drawing/2016/5/10/chartex" xmlns:cx5="http://schemas.microsoft.com/office/drawing/2016/5/11/chartex" xmlns:cx6="http://schemas.microsoft.com/office/drawing/2016/5/12/chartex" xmlns:cx7="http://schemas.microsoft.com/office/drawing/2016/5/13/chartex" xmlns:cx8="http://schemas.microsoft.com/office/drawing/2016/5/14/chartex" xmlns:mc="http://schemas.openxmlformats.org/markup-compatibility/2006" xmlns:aink="http://schemas.microsoft.com/office/drawing/2016/ink" xmlns:am3d="http://schemas.microsoft.com/office/drawing/2017/model3d" xmlns:o="urn:schemas-microsoft-com:office:office" xmlns:oel="http://schemas.microsoft.com/office/2019/extlst" xmlns:r="http://schemas.openxmlformats.org/officeDocument/2006/relationships" xmlns:m="http://schemas.openxmlformats.org/officeDocument/2006/math" xmlns:v="urn:schemas-microsoft-com:vml" xmlns:wp14="http://schemas.microsoft.com/office/word/2010/wordprocessingDrawing" xmlns:wp="http://schemas.openxmlformats.org/drawingml/2006/wordprocessingDrawing" xmlns:w10="urn:schemas-microsoft-com:office:word" xmlns:w="http://schemas.openxmlformats.org/wordprocessingml/2006/main" xmlns:w14="http://schemas.microsoft.com/office/word/2010/wordml" xmlns:w15="http://schemas.microsoft.com/office/word/2012/wordml" xmlns:w16cex="http://schemas.microsoft.com/office/word/2018/wordml/cex" xmlns:w16cid="http://schemas.microsoft.com/office/word/2016/wordml/cid" xmlns:w16="http://schemas.microsoft.com/office/word/2018/wordml" xmlns:w16du="http://schemas.microsoft.com/office/word/2023/wordml/word16du" xmlns:w16sdtdh="http://schemas.microsoft.com/office/word/2020/wordml/sdtdatahash" xmlns:w16se="http://schemas.microsoft.com/office/word/2015/wordml/symex" xmlns:wpg="http://schemas.microsoft.com/office/word/2010/wordprocessingGroup" xmlns:wpi="http://schemas.microsoft.com/office/word/2010/wordprocessingInk" xmlns:wne="http://schemas.microsoft.com/office/word/2006/wordml" xmlns:wps="http://schemas.microsoft.com/office/word/2010/wordprocessingShape" mc:Ignorable="w14 w15 w16se w16cid w16 w16cex w16sdtdh w16du wp14">
   <w:abstractNum w:abstractNumId="0" w15:restartNumberingAfterBreak="0">
     <w:nsid w:val="04AE321B"/>
     <w:multiLevelType w:val="multilevel"/>
@@ -10549,7 +10591,7 @@
 </file>
 
 <file path=word/styles.xml><?xml version="1.0" encoding="utf-8"?>
-<w:styles xmlns:mc="http://schemas.openxmlformats.org/markup-compatibility/2006" xmlns:r="http://schemas.openxmlformats.org/officeDocument/2006/relationships" xmlns:w="http://schemas.openxmlformats.org/wordprocessingml/2006/main" xmlns:w14="http://schemas.microsoft.com/office/word/2010/wordml" xmlns:w15="http://schemas.microsoft.com/office/word/2012/wordml" xmlns:w16cex="http://schemas.microsoft.com/office/word/2018/wordml/cex" xmlns:w16cid="http://schemas.microsoft.com/office/word/2016/wordml/cid" xmlns:w16="http://schemas.microsoft.com/office/word/2018/wordml" xmlns:w16sdtdh="http://schemas.microsoft.com/office/word/2020/wordml/sdtdatahash" xmlns:w16se="http://schemas.microsoft.com/office/word/2015/wordml/symex" mc:Ignorable="w14 w15 w16se w16cid w16 w16cex w16sdtdh">
+<w:styles xmlns:mc="http://schemas.openxmlformats.org/markup-compatibility/2006" xmlns:r="http://schemas.openxmlformats.org/officeDocument/2006/relationships" xmlns:w="http://schemas.openxmlformats.org/wordprocessingml/2006/main" xmlns:w14="http://schemas.microsoft.com/office/word/2010/wordml" xmlns:w15="http://schemas.microsoft.com/office/word/2012/wordml" xmlns:w16cex="http://schemas.microsoft.com/office/word/2018/wordml/cex" xmlns:w16cid="http://schemas.microsoft.com/office/word/2016/wordml/cid" xmlns:w16="http://schemas.microsoft.com/office/word/2018/wordml" xmlns:w16du="http://schemas.microsoft.com/office/word/2023/wordml/word16du" xmlns:w16sdtdh="http://schemas.microsoft.com/office/word/2020/wordml/sdtdatahash" xmlns:w16se="http://schemas.microsoft.com/office/word/2015/wordml/symex" mc:Ignorable="w14 w15 w16se w16cid w16 w16cex w16sdtdh w16du">
   <w:docDefaults>
     <w:rPrDefault>
       <w:rPr>
@@ -12710,7 +12752,12 @@
 </file>
 
 <file path=customXml/item2.xml><?xml version="1.0" encoding="utf-8"?>
-<b:Sources xmlns:b="http://schemas.openxmlformats.org/officeDocument/2006/bibliography" xmlns="http://schemas.openxmlformats.org/officeDocument/2006/bibliography" SelectedStyle="/APASixthEditionOfficeOnline.xsl" StyleName="APA" Version="6"/>
+<?mso-contentType ?>
+<FormTemplates xmlns="http://schemas.microsoft.com/sharepoint/v3/contenttype/forms">
+  <Display>DocumentLibraryForm</Display>
+  <Edit>DocumentLibraryForm</Edit>
+  <New>DocumentLibraryForm</New>
+</FormTemplates>
 </file>
 
 <file path=customXml/item3.xml><?xml version="1.0" encoding="utf-8"?>
@@ -12720,12 +12767,7 @@
 </file>
 
 <file path=customXml/item4.xml><?xml version="1.0" encoding="utf-8"?>
-<?mso-contentType ?>
-<FormTemplates xmlns="http://schemas.microsoft.com/sharepoint/v3/contenttype/forms">
-  <Display>DocumentLibraryForm</Display>
-  <Edit>DocumentLibraryForm</Edit>
-  <New>DocumentLibraryForm</New>
-</FormTemplates>
+<b:Sources xmlns:b="http://schemas.openxmlformats.org/officeDocument/2006/bibliography" xmlns="http://schemas.openxmlformats.org/officeDocument/2006/bibliography" SelectedStyle="/APASixthEditionOfficeOnline.xsl" StyleName="APA" Version="6"/>
 </file>
 
 <file path=customXml/itemProps1.xml><?xml version="1.0" encoding="utf-8"?>
@@ -12749,9 +12791,9 @@
 </file>
 
 <file path=customXml/itemProps2.xml><?xml version="1.0" encoding="utf-8"?>
-<ds:datastoreItem xmlns:ds="http://schemas.openxmlformats.org/officeDocument/2006/customXml" ds:itemID="{7905E9B0-C534-C94A-8A4A-891D65F5D2E4}">
+<ds:datastoreItem xmlns:ds="http://schemas.openxmlformats.org/officeDocument/2006/customXml" ds:itemID="{EB36CF42-D26A-479B-A02C-D696BDF4AA77}">
   <ds:schemaRefs>
-    <ds:schemaRef ds:uri="http://schemas.openxmlformats.org/officeDocument/2006/bibliography"/>
+    <ds:schemaRef ds:uri="http://schemas.microsoft.com/sharepoint/v3/contenttype/forms"/>
   </ds:schemaRefs>
 </ds:datastoreItem>
 </file>
@@ -12766,9 +12808,9 @@
 </file>
 
 <file path=customXml/itemProps4.xml><?xml version="1.0" encoding="utf-8"?>
-<ds:datastoreItem xmlns:ds="http://schemas.openxmlformats.org/officeDocument/2006/customXml" ds:itemID="{EB36CF42-D26A-479B-A02C-D696BDF4AA77}">
+<ds:datastoreItem xmlns:ds="http://schemas.openxmlformats.org/officeDocument/2006/customXml" ds:itemID="{7905E9B0-C534-C94A-8A4A-891D65F5D2E4}">
   <ds:schemaRefs>
-    <ds:schemaRef ds:uri="http://schemas.microsoft.com/sharepoint/v3/contenttype/forms"/>
+    <ds:schemaRef ds:uri="http://schemas.openxmlformats.org/officeDocument/2006/bibliography"/>
   </ds:schemaRefs>
 </ds:datastoreItem>
 </file>
</xml_diff>